<commit_message>
Added Mod B with T
</commit_message>
<xml_diff>
--- a/ALPHA Program Shot Guide for Magnetics.docx
+++ b/ALPHA Program Shot Guide for Magnetics.docx
@@ -9,6 +9,58 @@
     </w:p>
     <w:p/>
     <w:p>
+      <w:bookmarkStart w:id="0" w:name="_GoBack"/>
+      <w:r>
+        <w:t>Parameter Scans</w:t>
+      </w:r>
+    </w:p>
+    <w:p/>
+    <w:p>
+      <w:r>
+        <w:t>Coil On or Not On the Glass tube</w:t>
+      </w:r>
+    </w:p>
+    <w:p>
+      <w:r>
+        <w:t>Set1/Set 2 vs Set 8</w:t>
+      </w:r>
+    </w:p>
+    <w:p/>
+    <w:p>
+      <w:r>
+        <w:t>Coil On, But Fired or Not Fired</w:t>
+      </w:r>
+    </w:p>
+    <w:p>
+      <w:r>
+        <w:t>Set 8 vs Set 9/Set 10</w:t>
+      </w:r>
+    </w:p>
+    <w:p/>
+    <w:p>
+      <w:r>
+        <w:t>Gas Delay Scan (The smaller the time, the less gas that is injected into the plasma gun)</w:t>
+      </w:r>
+    </w:p>
+    <w:p>
+      <w:r>
+        <w:t>500us-Set 4 to 600us-Set 3 to 700us Set 5</w:t>
+      </w:r>
+    </w:p>
+    <w:p/>
+    <w:p>
+      <w:r>
+        <w:t>Stuffing Flux Scan (Increasing stuffing flux is related to overall increase of INITIAL magnetic field)</w:t>
+      </w:r>
+    </w:p>
+    <w:p>
+      <w:r>
+        <w:t>1mWB-Set 2 to 1.3mWb-Set 6 to 1.5mWb-Set 7</w:t>
+      </w:r>
+    </w:p>
+    <w:bookmarkEnd w:id="0"/>
+    <w:p/>
+    <w:p>
       <w:r>
         <w:t>Set 1</w:t>
       </w:r>
@@ -153,6 +205,7 @@
     </w:p>
     <w:p>
       <w:r>
+        <w:lastRenderedPageBreak/>
         <w:t>Shots 20-40</w:t>
       </w:r>
     </w:p>
@@ -211,7 +264,6 @@
     </w:p>
     <w:p>
       <w:r>
-        <w:lastRenderedPageBreak/>
         <w:t>012317</w:t>
       </w:r>
     </w:p>
@@ -245,8 +297,6 @@
       <w:r>
         <w:t>Shots 9-84</w:t>
       </w:r>
-      <w:bookmarkStart w:id="0" w:name="_GoBack"/>
-      <w:bookmarkEnd w:id="0"/>
     </w:p>
     <w:sectPr>
       <w:pgSz w:w="12240" w:h="15840"/>

</xml_diff>